<commit_message>
Pattern recognition assignment v2 ( minors changes)
</commit_message>
<xml_diff>
--- a/pattern recognition assignment/Pattern_Recognition_Report_v0.docx
+++ b/pattern recognition assignment/Pattern_Recognition_Report_v0.docx
@@ -6,51 +6,67 @@
       <w:pPr>
         <w:pStyle w:val="Titolo1"/>
         <w:rPr>
-          <w:rFonts w:ascii="Georgia" w:hAnsi="Georgia"/>
-          <w:lang w:val="en-GB"/>
-        </w:rPr>
-      </w:pPr>
-      <w:r>
-        <w:rPr>
-          <w:rFonts w:ascii="Georgia" w:hAnsi="Georgia"/>
-          <w:lang w:val="en-GB"/>
-        </w:rPr>
+          <w:lang w:val="en-GB"/>
+        </w:rPr>
+      </w:pPr>
+      <w:r>
         <w:t>Report</w:t>
       </w:r>
+      <w:r>
+        <w:t xml:space="preserve"> </w:t>
+      </w:r>
+      <w:proofErr w:type="spellStart"/>
+      <w:r>
+        <w:t>practical</w:t>
+      </w:r>
+      <w:proofErr w:type="spellEnd"/>
+      <w:r>
+        <w:t xml:space="preserve"> </w:t>
+      </w:r>
+      <w:proofErr w:type="spellStart"/>
+      <w:r>
+        <w:t>assignment</w:t>
+      </w:r>
+      <w:proofErr w:type="spellEnd"/>
     </w:p>
     <w:p>
       <w:pPr>
         <w:pStyle w:val="Titolo2"/>
-        <w:jc w:val="center"/>
-        <w:rPr>
-          <w:rFonts w:ascii="Georgia" w:hAnsi="Georgia"/>
-        </w:rPr>
-      </w:pPr>
-      <w:r>
-        <w:rPr>
-          <w:rFonts w:ascii="Georgia" w:hAnsi="Georgia"/>
-        </w:rPr>
-        <w:t>Practical assignment</w:t>
+      </w:pPr>
+      <w:r>
+        <w:t>Introduction</w:t>
       </w:r>
     </w:p>
     <w:p>
-      <w:r>
-        <w:t>Introduction</w:t>
-      </w:r>
-    </w:p>
-    <w:p>
-      <w:r>
+      <w:pPr>
+        <w:rPr>
+          <w:lang w:val="en-GB"/>
+        </w:rPr>
+      </w:pPr>
+      <w:r>
+        <w:rPr>
+          <w:lang w:val="en-GB"/>
+        </w:rPr>
         <w:t>This paper reports the result of our analysis of a data set of handwritten digits. We have divided the paper into paragraphs, where each paragraph describes a step in our analysis. All the experiments have been conducted in R language. To allow the reader to replicate the experiments, we have included the code in the “Appendix” paragraphs</w:t>
       </w:r>
       <w:r>
+        <w:rPr>
+          <w:lang w:val="en-GB"/>
+        </w:rPr>
         <w:t xml:space="preserve">. All the code runs in </w:t>
       </w:r>
       <w:proofErr w:type="spellStart"/>
       <w:r>
+        <w:rPr>
+          <w:lang w:val="en-GB"/>
+        </w:rPr>
         <w:t>Rstudio</w:t>
       </w:r>
       <w:proofErr w:type="spellEnd"/>
       <w:r>
+        <w:rPr>
+          <w:lang w:val="en-GB"/>
+        </w:rPr>
         <w:t>.</w:t>
       </w:r>
     </w:p>
@@ -643,7 +659,6 @@
         </w:tc>
       </w:tr>
     </w:tbl>
-    <w:p/>
     <w:p>
       <w:r>
         <w:t xml:space="preserve">                                                                                    </w:t>
@@ -1192,7 +1207,6 @@
           <w:bdr w:val="none" w:sz="0" w:space="0" w:color="auto" w:frame="1"/>
           <w:lang w:val="en-GB" w:eastAsia="it-IT"/>
         </w:rPr>
-        <w:lastRenderedPageBreak/>
         <w:t>"pixel54</w:t>
       </w:r>
       <w:proofErr w:type="gramStart"/>
@@ -1287,6 +1301,7 @@
           <w:bdr w:val="none" w:sz="0" w:space="0" w:color="auto" w:frame="1"/>
           <w:lang w:val="en-GB" w:eastAsia="it-IT"/>
         </w:rPr>
+        <w:lastRenderedPageBreak/>
         <w:t>"pixel84</w:t>
       </w:r>
       <w:proofErr w:type="gramStart"/>
@@ -1796,6 +1811,27 @@
           <w:lang w:val="en-GB"/>
         </w:rPr>
       </w:pPr>
+    </w:p>
+    <w:p>
+      <w:pPr>
+        <w:rPr>
+          <w:lang w:val="en-GB"/>
+        </w:rPr>
+      </w:pPr>
+    </w:p>
+    <w:p>
+      <w:pPr>
+        <w:rPr>
+          <w:lang w:val="en-GB"/>
+        </w:rPr>
+      </w:pPr>
+    </w:p>
+    <w:p>
+      <w:pPr>
+        <w:rPr>
+          <w:lang w:val="en-GB"/>
+        </w:rPr>
+      </w:pPr>
       <w:r>
         <w:rPr>
           <w:lang w:val="en-GB"/>
@@ -1819,6 +1855,12 @@
           <w:lang w:val="en-GB"/>
         </w:rPr>
         <w:t>, where “label” stands for “class”</w:t>
+      </w:r>
+      <w:r>
+        <w:rPr>
+          <w:lang w:val="en-GB"/>
+        </w:rPr>
+        <w:t>.</w:t>
       </w:r>
     </w:p>
     <w:p>
@@ -8240,13 +8282,6 @@
           <w:lang w:val="en-GB"/>
         </w:rPr>
       </w:pPr>
-    </w:p>
-    <w:p>
-      <w:pPr>
-        <w:rPr>
-          <w:lang w:val="en-GB"/>
-        </w:rPr>
-      </w:pPr>
       <w:r>
         <w:rPr>
           <w:lang w:val="en-GB"/>
@@ -9533,21 +9568,7 @@
         <w:rPr>
           <w:lang w:val="en-GB"/>
         </w:rPr>
-        <w:t xml:space="preserve">), which is better than the density model </w:t>
-      </w:r>
-      <w:proofErr w:type="gramStart"/>
-      <w:r>
-        <w:rPr>
-          <w:lang w:val="en-GB"/>
-        </w:rPr>
-        <w:t>( which</w:t>
-      </w:r>
-      <w:proofErr w:type="gramEnd"/>
-      <w:r>
-        <w:rPr>
-          <w:lang w:val="en-GB"/>
-        </w:rPr>
-        <w:t xml:space="preserve"> was more or less the double).</w:t>
+        <w:t>), which is better than the density model ( which was more or less the double).</w:t>
       </w:r>
     </w:p>
     <w:p>
@@ -15436,19 +15457,11 @@
           <w:rFonts w:ascii="Georgia" w:hAnsi="Georgia"/>
         </w:rPr>
       </w:pPr>
-      <w:proofErr w:type="spellStart"/>
       <w:r>
         <w:rPr>
           <w:rFonts w:ascii="Georgia" w:hAnsi="Georgia"/>
         </w:rPr>
-        <w:t>Both</w:t>
-      </w:r>
-      <w:proofErr w:type="spellEnd"/>
-      <w:r>
-        <w:rPr>
-          <w:rFonts w:ascii="Georgia" w:hAnsi="Georgia"/>
-        </w:rPr>
-        <w:t xml:space="preserve"> features</w:t>
+        <w:t>Both features</w:t>
       </w:r>
     </w:p>
     <w:p>
@@ -16353,7 +16366,6 @@
                 <w:color w:val="000000"/>
                 <w:lang w:eastAsia="it-IT"/>
               </w:rPr>
-              <w:lastRenderedPageBreak/>
               <w:t>1</w:t>
             </w:r>
           </w:p>
@@ -16768,6 +16780,7 @@
                 <w:color w:val="000000"/>
                 <w:lang w:eastAsia="it-IT"/>
               </w:rPr>
+              <w:lastRenderedPageBreak/>
               <w:t>2</w:t>
             </w:r>
           </w:p>
@@ -21227,7 +21240,6 @@
         <w:rPr>
           <w:lang w:val="en-GB"/>
         </w:rPr>
-        <w:lastRenderedPageBreak/>
         <w:t xml:space="preserve">We then test the model with the test set, obtaining the following </w:t>
       </w:r>
       <w:r>
@@ -21313,6 +21325,7 @@
                 <w:color w:val="000000"/>
                 <w:lang w:eastAsia="it-IT"/>
               </w:rPr>
+              <w:lastRenderedPageBreak/>
               <w:t>0</w:t>
             </w:r>
           </w:p>
@@ -26270,6 +26283,13 @@
           <w:lang w:val="en-GB"/>
         </w:rPr>
         <w:t>0.8914595</w:t>
+      </w:r>
+      <w:r>
+        <w:rPr>
+          <w:rFonts w:ascii="Lucida Console" w:hAnsi="Lucida Console"/>
+          <w:lang w:val="en-GB"/>
+        </w:rPr>
+        <w:t>.</w:t>
       </w:r>
     </w:p>
     <w:p>
@@ -27404,7 +27424,6 @@
                 <w:color w:val="000000"/>
                 <w:lang w:eastAsia="it-IT"/>
               </w:rPr>
-              <w:lastRenderedPageBreak/>
               <w:t>0</w:t>
             </w:r>
           </w:p>
@@ -27817,6 +27836,7 @@
                 <w:color w:val="000000"/>
                 <w:lang w:eastAsia="it-IT"/>
               </w:rPr>
+              <w:lastRenderedPageBreak/>
               <w:t>0</w:t>
             </w:r>
           </w:p>
@@ -39890,6 +39910,51 @@
     </w:p>
     <w:p>
       <w:pPr>
+        <w:pStyle w:val="Paragrafoelenco"/>
+        <w:ind w:left="0"/>
+        <w:rPr>
+          <w:lang w:val="en-GB"/>
+        </w:rPr>
+      </w:pPr>
+    </w:p>
+    <w:p>
+      <w:pPr>
+        <w:pStyle w:val="Paragrafoelenco"/>
+        <w:ind w:left="0"/>
+        <w:rPr>
+          <w:lang w:val="en-GB"/>
+        </w:rPr>
+      </w:pPr>
+    </w:p>
+    <w:p>
+      <w:pPr>
+        <w:pStyle w:val="Paragrafoelenco"/>
+        <w:ind w:left="0"/>
+        <w:rPr>
+          <w:lang w:val="en-GB"/>
+        </w:rPr>
+      </w:pPr>
+    </w:p>
+    <w:p>
+      <w:pPr>
+        <w:pStyle w:val="Paragrafoelenco"/>
+        <w:ind w:left="0"/>
+        <w:rPr>
+          <w:lang w:val="en-GB"/>
+        </w:rPr>
+      </w:pPr>
+    </w:p>
+    <w:p>
+      <w:pPr>
+        <w:pStyle w:val="Paragrafoelenco"/>
+        <w:ind w:left="0"/>
+        <w:rPr>
+          <w:lang w:val="en-GB"/>
+        </w:rPr>
+      </w:pPr>
+    </w:p>
+    <w:p>
+      <w:pPr>
         <w:pStyle w:val="PreformattatoHTML"/>
         <w:shd w:val="clear" w:color="auto" w:fill="FFFFFF"/>
         <w:wordWrap w:val="0"/>
@@ -39922,6 +39987,7 @@
         <w:rPr>
           <w:rFonts w:ascii="Georgia" w:hAnsi="Georgia"/>
         </w:rPr>
+        <w:lastRenderedPageBreak/>
         <w:t>Appendix</w:t>
       </w:r>
       <w:r>
@@ -39945,9 +40011,7 @@
     </w:p>
     <w:p>
       <w:pPr>
-        <w:pStyle w:val="Paragrafoelenco"/>
-        <w:rPr>
-          <w:rFonts w:ascii="Lucida Console" w:hAnsi="Lucida Console"/>
+        <w:rPr>
           <w:lang w:val="en-GB"/>
         </w:rPr>
       </w:pPr>
@@ -39969,18 +40033,53 @@
         <w:rPr>
           <w:lang w:val="en-GB"/>
         </w:rPr>
-        <w:t xml:space="preserve"> in the environment, and changes the class values as factors, to handle them </w:t>
-      </w:r>
-      <w:r>
-        <w:rPr>
-          <w:rFonts w:ascii="Lucida Console" w:hAnsi="Lucida Console"/>
-          <w:lang w:val="en-GB"/>
-        </w:rPr>
-        <w:t>#-----------------install packages----------------------#</w:t>
+        <w:t xml:space="preserve"> in the environment, and changes the class values as factors, to handle them</w:t>
+      </w:r>
+      <w:r>
+        <w:rPr>
+          <w:lang w:val="en-GB"/>
+        </w:rPr>
+        <w:t>.</w:t>
       </w:r>
     </w:p>
     <w:p>
       <w:pPr>
+        <w:rPr>
+          <w:lang w:val="en-GB"/>
+        </w:rPr>
+      </w:pPr>
+    </w:p>
+    <w:p>
+      <w:pPr>
+        <w:rPr>
+          <w:lang w:val="en-GB"/>
+        </w:rPr>
+      </w:pPr>
+    </w:p>
+    <w:p>
+      <w:pPr>
+        <w:ind w:left="708"/>
+        <w:rPr>
+          <w:rFonts w:ascii="Lucida Console" w:hAnsi="Lucida Console"/>
+          <w:lang w:val="en-GB"/>
+        </w:rPr>
+      </w:pPr>
+      <w:r>
+        <w:rPr>
+          <w:lang w:val="en-GB"/>
+        </w:rPr>
+        <w:t xml:space="preserve"> </w:t>
+      </w:r>
+      <w:r>
+        <w:rPr>
+          <w:rFonts w:ascii="Lucida Console" w:hAnsi="Lucida Console"/>
+          <w:lang w:val="en-GB"/>
+        </w:rPr>
+        <w:t>#-----------------install packages----------------------#</w:t>
+      </w:r>
+    </w:p>
+    <w:p>
+      <w:pPr>
         <w:pStyle w:val="Paragrafoelenco"/>
         <w:rPr>
           <w:rFonts w:ascii="Lucida Console" w:hAnsi="Lucida Console"/>
@@ -40107,7 +40206,6 @@
           <w:rFonts w:ascii="Lucida Console" w:hAnsi="Lucida Console"/>
           <w:lang w:val="en-GB"/>
         </w:rPr>
-        <w:lastRenderedPageBreak/>
         <w:t>install.packages</w:t>
       </w:r>
       <w:proofErr w:type="spellEnd"/>
@@ -41492,6 +41590,7 @@
           <w:rFonts w:ascii="Lucida Console" w:hAnsi="Lucida Console"/>
           <w:lang w:val="en-GB"/>
         </w:rPr>
+        <w:lastRenderedPageBreak/>
         <w:t>frequency.dataframe</w:t>
       </w:r>
       <w:proofErr w:type="spellEnd"/>
@@ -41832,7 +41931,6 @@
           <w:rFonts w:ascii="Lucida Console" w:hAnsi="Lucida Console"/>
           <w:lang w:val="en-GB"/>
         </w:rPr>
-        <w:lastRenderedPageBreak/>
         <w:t>pixel.nwhite</w:t>
       </w:r>
       <w:proofErr w:type="spellEnd"/>
@@ -43304,6 +43402,7 @@
         <w:rPr>
           <w:rFonts w:ascii="Georgia" w:hAnsi="Georgia"/>
         </w:rPr>
+        <w:lastRenderedPageBreak/>
         <w:t xml:space="preserve">Appendix </w:t>
       </w:r>
       <w:proofErr w:type="gramStart"/>
@@ -43669,7 +43768,6 @@
           <w:rFonts w:ascii="Lucida Console" w:hAnsi="Lucida Console"/>
           <w:lang w:val="en-GB"/>
         </w:rPr>
-        <w:lastRenderedPageBreak/>
         <w:t>density.sd &lt;- aggregate(</w:t>
       </w:r>
       <w:proofErr w:type="spellStart"/>
@@ -45440,6 +45538,7 @@
           <w:rFonts w:ascii="Lucida Console" w:hAnsi="Lucida Console"/>
           <w:lang w:val="en-GB"/>
         </w:rPr>
+        <w:lastRenderedPageBreak/>
         <w:t xml:space="preserve">  return </w:t>
       </w:r>
       <w:proofErr w:type="gramStart"/>
@@ -45827,7 +45926,6 @@
           <w:rFonts w:ascii="Lucida Console" w:hAnsi="Lucida Console"/>
           <w:lang w:val="en-GB"/>
         </w:rPr>
-        <w:lastRenderedPageBreak/>
         <w:t>ggplot</w:t>
       </w:r>
       <w:proofErr w:type="spellEnd"/>
@@ -47225,6 +47323,7 @@
         <w:rPr>
           <w:rFonts w:ascii="Georgia" w:hAnsi="Georgia"/>
         </w:rPr>
+        <w:lastRenderedPageBreak/>
         <w:t>Appendix 7: set up code</w:t>
       </w:r>
       <w:r>
@@ -49187,6 +49286,7 @@
           <w:rFonts w:ascii="Lucida Console" w:hAnsi="Lucida Console"/>
           <w:lang w:val="en-GB"/>
         </w:rPr>
+        <w:lastRenderedPageBreak/>
         <w:t>mnist.svm.accuracy</w:t>
       </w:r>
       <w:proofErr w:type="spellEnd"/>
@@ -49521,7 +49621,6 @@
           <w:rFonts w:ascii="Lucida Console" w:hAnsi="Lucida Console"/>
           <w:lang w:val="en-GB"/>
         </w:rPr>
-        <w:lastRenderedPageBreak/>
         <w:t>train_norm</w:t>
       </w:r>
       <w:proofErr w:type="spellEnd"/>
@@ -51282,6 +51381,7 @@
           <w:rFonts w:ascii="Lucida Console" w:hAnsi="Lucida Console"/>
           <w:lang w:val="en-GB"/>
         </w:rPr>
+        <w:lastRenderedPageBreak/>
         <w:t>svm.vs.nn.</w:t>
       </w:r>
       <w:proofErr w:type="gramStart"/>
@@ -53123,7 +53223,7 @@
   <w:style w:type="paragraph" w:default="1" w:styleId="Normale">
     <w:name w:val="Normal"/>
     <w:qFormat/>
-    <w:rsid w:val="00AF023F"/>
+    <w:rsid w:val="00622F83"/>
     <w:pPr>
       <w:spacing w:line="240" w:lineRule="auto"/>
       <w:jc w:val="both"/>
@@ -53139,11 +53239,11 @@
     <w:link w:val="Titolo1Carattere"/>
     <w:uiPriority w:val="9"/>
     <w:qFormat/>
-    <w:rsid w:val="00AF023F"/>
+    <w:rsid w:val="00622F83"/>
     <w:pPr>
       <w:keepNext/>
       <w:keepLines/>
-      <w:spacing w:before="240" w:after="0"/>
+      <w:spacing w:before="240" w:after="240"/>
       <w:jc w:val="center"/>
       <w:outlineLvl w:val="0"/>
     </w:pPr>
@@ -53163,11 +53263,11 @@
     <w:uiPriority w:val="9"/>
     <w:unhideWhenUsed/>
     <w:qFormat/>
-    <w:rsid w:val="00AF023F"/>
+    <w:rsid w:val="00622F83"/>
     <w:pPr>
       <w:keepNext/>
       <w:keepLines/>
-      <w:spacing w:after="120"/>
+      <w:spacing w:before="80" w:after="80"/>
       <w:outlineLvl w:val="1"/>
     </w:pPr>
     <w:rPr>
@@ -53186,16 +53286,17 @@
     <w:uiPriority w:val="9"/>
     <w:unhideWhenUsed/>
     <w:qFormat/>
-    <w:rsid w:val="00A510BD"/>
+    <w:rsid w:val="00AD6E33"/>
     <w:pPr>
       <w:keepNext/>
       <w:keepLines/>
-      <w:spacing w:before="40" w:after="0"/>
+      <w:spacing w:before="40" w:after="40"/>
       <w:outlineLvl w:val="2"/>
     </w:pPr>
     <w:rPr>
-      <w:rFonts w:asciiTheme="majorHAnsi" w:eastAsiaTheme="majorEastAsia" w:hAnsiTheme="majorHAnsi" w:cstheme="majorBidi"/>
-      <w:color w:val="1F3763" w:themeColor="accent1" w:themeShade="7F"/>
+      <w:rFonts w:eastAsiaTheme="majorEastAsia" w:cstheme="majorBidi"/>
+      <w:b/>
+      <w:color w:val="404040" w:themeColor="text1" w:themeTint="BF"/>
       <w:sz w:val="24"/>
       <w:szCs w:val="24"/>
     </w:rPr>
@@ -53232,7 +53333,7 @@
     <w:basedOn w:val="Carpredefinitoparagrafo"/>
     <w:link w:val="Titolo1"/>
     <w:uiPriority w:val="9"/>
-    <w:rsid w:val="00AF023F"/>
+    <w:rsid w:val="00622F83"/>
     <w:rPr>
       <w:rFonts w:ascii="Cambria" w:eastAsiaTheme="majorEastAsia" w:hAnsi="Cambria" w:cstheme="majorBidi"/>
       <w:b/>
@@ -53246,7 +53347,7 @@
     <w:basedOn w:val="Carpredefinitoparagrafo"/>
     <w:link w:val="Titolo2"/>
     <w:uiPriority w:val="9"/>
-    <w:rsid w:val="00AF023F"/>
+    <w:rsid w:val="00622F83"/>
     <w:rPr>
       <w:rFonts w:ascii="Cambria" w:eastAsiaTheme="majorEastAsia" w:hAnsi="Cambria" w:cstheme="majorBidi"/>
       <w:b/>
@@ -53310,13 +53411,13 @@
     <w:basedOn w:val="Carpredefinitoparagrafo"/>
     <w:link w:val="Titolo3"/>
     <w:uiPriority w:val="9"/>
-    <w:rsid w:val="00A510BD"/>
+    <w:rsid w:val="00AD6E33"/>
     <w:rPr>
-      <w:rFonts w:asciiTheme="majorHAnsi" w:eastAsiaTheme="majorEastAsia" w:hAnsiTheme="majorHAnsi" w:cstheme="majorBidi"/>
-      <w:color w:val="1F3763" w:themeColor="accent1" w:themeShade="7F"/>
+      <w:rFonts w:ascii="Cambria" w:eastAsiaTheme="majorEastAsia" w:hAnsi="Cambria" w:cstheme="majorBidi"/>
+      <w:b/>
+      <w:color w:val="404040" w:themeColor="text1" w:themeTint="BF"/>
       <w:sz w:val="24"/>
       <w:szCs w:val="24"/>
-      <w:lang w:val="en-GB"/>
     </w:rPr>
   </w:style>
   <w:style w:type="paragraph" w:styleId="Paragrafoelenco">
@@ -53793,7 +53894,7 @@
 </file>
 
 <file path=customXml/itemProps1.xml><?xml version="1.0" encoding="utf-8"?>
-<ds:datastoreItem xmlns:ds="http://schemas.openxmlformats.org/officeDocument/2006/customXml" ds:itemID="{D26B0355-4AA9-443F-B128-EDD3FB082E6A}">
+<ds:datastoreItem xmlns:ds="http://schemas.openxmlformats.org/officeDocument/2006/customXml" ds:itemID="{F0E08F23-257A-41E6-A009-EB1B3709209D}">
   <ds:schemaRefs>
     <ds:schemaRef ds:uri="http://schemas.openxmlformats.org/officeDocument/2006/bibliography"/>
   </ds:schemaRefs>

</xml_diff>